<commit_message>
Horan gave a suggestion
</commit_message>
<xml_diff>
--- a/TestReview/IntroRoboticsFinal1A2016.docx
+++ b/TestReview/IntroRoboticsFinal1A2016.docx
@@ -15,14 +15,27 @@
       <w:r>
         <w:t xml:space="preserve">Version </w:t>
       </w:r>
-      <w:fldSimple w:instr=" MERGEFIELD Version ">
-        <w:r>
-          <w:rPr>
-            <w:noProof/>
-          </w:rPr>
-          <w:t>B</w:t>
-        </w:r>
-      </w:fldSimple>
+      <w:r>
+        <w:fldChar w:fldCharType="begin"/>
+      </w:r>
+      <w:r>
+        <w:instrText xml:space="preserve"> MERGEFIELD Version </w:instrText>
+      </w:r>
+      <w:r>
+        <w:fldChar w:fldCharType="separate"/>
+      </w:r>
+      <w:r>
+        <w:rPr>
+          <w:noProof/>
+        </w:rPr>
+        <w:t>B</w:t>
+      </w:r>
+      <w:r>
+        <w:rPr>
+          <w:noProof/>
+        </w:rPr>
+        <w:fldChar w:fldCharType="end"/>
+      </w:r>
     </w:p>
     <w:p>
       <w:r>
@@ -498,6 +511,7 @@
                 </m:r>
               </m:e>
               <m:e>
+                <w:proofErr w:type="gramStart"/>
                 <m:r>
                   <m:rPr>
                     <m:sty m:val="p"/>
@@ -505,7 +519,17 @@
                   <w:rPr>
                     <w:rFonts w:ascii="Cambria Math" w:hAnsi="Cambria Math"/>
                   </w:rPr>
-                  <m:t xml:space="preserve">  3 for partial correct</m:t>
+                  <m:t xml:space="preserve">  3</m:t>
+                </m:r>
+                <w:proofErr w:type="gramEnd"/>
+                <m:r>
+                  <m:rPr>
+                    <m:sty m:val="p"/>
+                  </m:rPr>
+                  <w:rPr>
+                    <w:rFonts w:ascii="Cambria Math" w:hAnsi="Cambria Math"/>
+                  </w:rPr>
+                  <m:t xml:space="preserve"> for partial correct</m:t>
                 </m:r>
               </m:e>
               <m:e>
@@ -734,9 +758,11 @@
       <w:r>
         <w:t xml:space="preserve">(5 </w:t>
       </w:r>
+      <w:proofErr w:type="spellStart"/>
       <w:r>
         <w:t>pt.s</w:t>
       </w:r>
+      <w:proofErr w:type="spellEnd"/>
       <w:r>
         <w:t xml:space="preserve">) </w:t>
       </w:r>
@@ -1565,7 +1591,21 @@
         <w:rPr>
           <w:rFonts w:cs="Lucida Grande"/>
         </w:rPr>
-        <w:t xml:space="preserve">, and </w:t>
+        <w:t xml:space="preserve">, </w:t>
+      </w:r>
+      <w:proofErr w:type="gramStart"/>
+      <w:r>
+        <w:rPr>
+          <w:rFonts w:cs="Lucida Grande"/>
+        </w:rPr>
+        <w:t>and</w:t>
+      </w:r>
+      <w:proofErr w:type="gramEnd"/>
+      <w:r>
+        <w:rPr>
+          <w:rFonts w:cs="Lucida Grande"/>
+        </w:rPr>
+        <w:t xml:space="preserve"> </w:t>
       </w:r>
       <m:oMath>
         <m:sSubSup>
@@ -3572,6 +3612,7 @@
         </w:rPr>
         <w:t xml:space="preserve">a.) </w:t>
       </w:r>
+      <w:proofErr w:type="gramStart"/>
       <w:r>
         <w:rPr>
           <w:iCs/>
@@ -3579,6 +3620,7 @@
         </w:rPr>
         <w:t>a</w:t>
       </w:r>
+      <w:proofErr w:type="gramEnd"/>
       <w:r>
         <w:rPr>
           <w:iCs/>
@@ -4115,7 +4157,27 @@
           <w:rPr>
             <w:rFonts w:ascii="Cambria Math" w:hAnsi="Cambria Math"/>
           </w:rPr>
-          <m:t>={…,-2,-1,0,1,2…})</m:t>
+          <m:t>=</m:t>
+        </m:r>
+        <w:proofErr w:type="gramStart"/>
+        <m:r>
+          <m:rPr>
+            <m:sty m:val="p"/>
+          </m:rPr>
+          <w:rPr>
+            <w:rFonts w:ascii="Cambria Math" w:hAnsi="Cambria Math"/>
+          </w:rPr>
+          <m:t>{…,-2,-1,0,1,2</m:t>
+        </m:r>
+        <w:proofErr w:type="gramEnd"/>
+        <m:r>
+          <m:rPr>
+            <m:sty m:val="p"/>
+          </m:rPr>
+          <w:rPr>
+            <w:rFonts w:ascii="Cambria Math" w:hAnsi="Cambria Math"/>
+          </w:rPr>
+          <m:t>…})</m:t>
         </m:r>
       </m:oMath>
     </w:p>
@@ -4697,7 +4759,23 @@
           <w:iCs/>
           <w:szCs w:val="22"/>
         </w:rPr>
-        <w:t>.) A robot has the DH parameters and velocity Jacobian below.</w:t>
+        <w:t xml:space="preserve">.) </w:t>
+      </w:r>
+      <w:proofErr w:type="gramStart"/>
+      <w:r>
+        <w:rPr>
+          <w:iCs/>
+          <w:szCs w:val="22"/>
+        </w:rPr>
+        <w:t>A</w:t>
+      </w:r>
+      <w:proofErr w:type="gramEnd"/>
+      <w:r>
+        <w:rPr>
+          <w:iCs/>
+          <w:szCs w:val="22"/>
+        </w:rPr>
+        <w:t xml:space="preserve"> robot has the DH parameters and velocity Jacobian below.</w:t>
       </w:r>
       <w:r>
         <w:rPr>
@@ -5404,10 +5482,18 @@
         <w:t xml:space="preserve">(5 </w:t>
       </w:r>
       <w:r>
-        <w:t>pts.</w:t>
-      </w:r>
-      <w:r>
-        <w:t>)What are the singularities</w:t>
+        <w:t>pts</w:t>
+      </w:r>
+      <w:proofErr w:type="gramStart"/>
+      <w:r>
+        <w:t>.</w:t>
+      </w:r>
+      <w:r>
+        <w:t>)</w:t>
+      </w:r>
+      <w:proofErr w:type="gramEnd"/>
+      <w:r>
+        <w:t>What are the singularities</w:t>
       </w:r>
       <w:r>
         <w:t>?</w:t>
@@ -5641,7 +5727,27 @@
           <w:rPr>
             <w:rFonts w:ascii="Cambria Math" w:hAnsi="Cambria Math"/>
           </w:rPr>
-          <m:t>={…,-2,-1,0,1,2…})</m:t>
+          <m:t>=</m:t>
+        </m:r>
+        <w:proofErr w:type="gramStart"/>
+        <m:r>
+          <m:rPr>
+            <m:sty m:val="p"/>
+          </m:rPr>
+          <w:rPr>
+            <w:rFonts w:ascii="Cambria Math" w:hAnsi="Cambria Math"/>
+          </w:rPr>
+          <m:t>{…,-2,-1,0,1,2</m:t>
+        </m:r>
+        <w:proofErr w:type="gramEnd"/>
+        <m:r>
+          <m:rPr>
+            <m:sty m:val="p"/>
+          </m:rPr>
+          <w:rPr>
+            <w:rFonts w:ascii="Cambria Math" w:hAnsi="Cambria Math"/>
+          </w:rPr>
+          <m:t>…})</m:t>
         </m:r>
       </m:oMath>
     </w:p>
@@ -6375,12 +6481,14 @@
                                           <w:sz w:val="18"/>
                                         </w:rPr>
                                       </w:pPr>
+                                      <w:proofErr w:type="gramStart"/>
                                       <w:r>
                                         <w:rPr>
                                           <w:sz w:val="18"/>
                                         </w:rPr>
                                         <w:t>gripper</w:t>
                                       </w:r>
+                                      <w:proofErr w:type="gramEnd"/>
                                     </w:p>
                                   </w:txbxContent>
                                 </wps:txbx>
@@ -6783,6 +6891,7 @@
                                         </w:rPr>
                                         <w:t> </w:t>
                                       </w:r>
+                                      <w:proofErr w:type="gramStart"/>
                                       <w:r>
                                         <w:rPr>
                                           <w:rFonts w:ascii="Cambria" w:eastAsia="Times New Roman" w:hAnsi="Cambria"/>
@@ -6792,6 +6901,7 @@
                                         </w:rPr>
                                         <w:t>origin</w:t>
                                       </w:r>
+                                      <w:proofErr w:type="gramEnd"/>
                                     </w:p>
                                   </w:txbxContent>
                                 </wps:txbx>
@@ -7138,12 +7248,14 @@
                                     <w:sz w:val="18"/>
                                   </w:rPr>
                                 </w:pPr>
+                                <w:proofErr w:type="gramStart"/>
                                 <w:r>
                                   <w:rPr>
                                     <w:sz w:val="18"/>
                                   </w:rPr>
                                   <w:t>gripper</w:t>
                                 </w:r>
+                                <w:proofErr w:type="gramEnd"/>
                               </w:p>
                             </w:txbxContent>
                           </v:textbox>
@@ -7234,6 +7346,7 @@
                                   </w:rPr>
                                   <w:t> </w:t>
                                 </w:r>
+                                <w:proofErr w:type="gramStart"/>
                                 <w:r>
                                   <w:rPr>
                                     <w:rFonts w:ascii="Cambria" w:eastAsia="Times New Roman" w:hAnsi="Cambria"/>
@@ -7243,6 +7356,7 @@
                                   </w:rPr>
                                   <w:t>origin</w:t>
                                 </w:r>
+                                <w:proofErr w:type="gramEnd"/>
                               </w:p>
                             </w:txbxContent>
                           </v:textbox>
@@ -7669,9 +7783,11 @@
                                           <w:pPr>
                                             <w:jc w:val="center"/>
                                           </w:pPr>
+                                          <w:proofErr w:type="gramStart"/>
                                           <w:r>
                                             <w:t>variable</w:t>
                                           </w:r>
+                                          <w:proofErr w:type="gramEnd"/>
                                         </w:p>
                                       </w:txbxContent>
                                     </wps:txbx>
@@ -9278,9 +9394,11 @@
                                     <w:pPr>
                                       <w:jc w:val="center"/>
                                     </w:pPr>
+                                    <w:proofErr w:type="gramStart"/>
                                     <w:r>
                                       <w:t>variable</w:t>
                                     </w:r>
+                                    <w:proofErr w:type="gramEnd"/>
                                   </w:p>
                                 </w:txbxContent>
                               </v:textbox>
@@ -9823,7 +9941,15 @@
                         <w:txbxContent>
                           <w:p>
                             <w:r>
-                              <w:t>* indicates variable</w:t>
+                              <w:t xml:space="preserve">* </w:t>
+                            </w:r>
+                            <w:proofErr w:type="gramStart"/>
+                            <w:r>
+                              <w:t>indicates</w:t>
+                            </w:r>
+                            <w:proofErr w:type="gramEnd"/>
+                            <w:r>
+                              <w:t xml:space="preserve"> variable</w:t>
                             </w:r>
                           </w:p>
                           <w:tbl>
@@ -10217,7 +10343,15 @@
                   <w:txbxContent>
                     <w:p>
                       <w:r>
-                        <w:t>* indicates variable</w:t>
+                        <w:t xml:space="preserve">* </w:t>
+                      </w:r>
+                      <w:proofErr w:type="gramStart"/>
+                      <w:r>
+                        <w:t>indicates</w:t>
+                      </w:r>
+                      <w:proofErr w:type="gramEnd"/>
+                      <w:r>
+                        <w:t xml:space="preserve"> variable</w:t>
                       </w:r>
                     </w:p>
                     <w:tbl>
@@ -11300,7 +11434,15 @@
     <w:p/>
     <w:p>
       <w:r>
-        <w:t>* indicates variable</w:t>
+        <w:t xml:space="preserve">* </w:t>
+      </w:r>
+      <w:proofErr w:type="gramStart"/>
+      <w:r>
+        <w:t>indicates</w:t>
+      </w:r>
+      <w:proofErr w:type="gramEnd"/>
+      <w:r>
+        <w:t xml:space="preserve"> variable</w:t>
       </w:r>
     </w:p>
     <w:p/>
@@ -14478,6 +14620,7 @@
       </w:r>
     </w:p>
     <w:p>
+      <w:proofErr w:type="gramStart"/>
       <w:r>
         <w:t>R</w:t>
       </w:r>
@@ -14499,6 +14642,7 @@
       <w:r>
         <w:t>.</w:t>
       </w:r>
+      <w:proofErr w:type="gramEnd"/>
     </w:p>
     <w:p>
       <w:r>
@@ -14548,8 +14692,6 @@
       <w:r>
         <w:t xml:space="preserve"> </w:t>
       </w:r>
-      <w:bookmarkStart w:id="0" w:name="_GoBack"/>
-      <w:bookmarkEnd w:id="0"/>
     </w:p>
     <w:p/>
     <w:p/>
@@ -14800,6 +14942,7 @@
                                       <w:vertAlign w:val="subscript"/>
                                     </w:rPr>
                                   </w:pPr>
+                                  <w:proofErr w:type="gramStart"/>
                                   <w:r>
                                     <w:rPr>
                                       <w:i/>
@@ -14812,6 +14955,7 @@
                                     </w:rPr>
                                     <w:t>0</w:t>
                                   </w:r>
+                                  <w:proofErr w:type="gramEnd"/>
                                 </w:p>
                               </w:txbxContent>
                             </wps:txbx>
@@ -14938,6 +15082,7 @@
                                       <w:vertAlign w:val="subscript"/>
                                     </w:rPr>
                                   </w:pPr>
+                                  <w:proofErr w:type="gramStart"/>
                                   <w:r>
                                     <w:rPr>
                                       <w:i/>
@@ -14950,6 +15095,7 @@
                                     </w:rPr>
                                     <w:t>0</w:t>
                                   </w:r>
+                                  <w:proofErr w:type="gramEnd"/>
                                 </w:p>
                               </w:txbxContent>
                             </wps:txbx>
@@ -16521,6 +16667,7 @@
                                 <w:vertAlign w:val="subscript"/>
                               </w:rPr>
                             </w:pPr>
+                            <w:proofErr w:type="gramStart"/>
                             <w:r>
                               <w:rPr>
                                 <w:i/>
@@ -16533,6 +16680,7 @@
                               </w:rPr>
                               <w:t>0</w:t>
                             </w:r>
+                            <w:proofErr w:type="gramEnd"/>
                           </w:p>
                         </w:txbxContent>
                       </v:textbox>
@@ -16552,6 +16700,7 @@
                                 <w:vertAlign w:val="subscript"/>
                               </w:rPr>
                             </w:pPr>
+                            <w:proofErr w:type="gramStart"/>
                             <w:r>
                               <w:rPr>
                                 <w:i/>
@@ -16564,6 +16713,7 @@
                               </w:rPr>
                               <w:t>0</w:t>
                             </w:r>
+                            <w:proofErr w:type="gramEnd"/>
                           </w:p>
                         </w:txbxContent>
                       </v:textbox>
@@ -16853,6 +17003,7 @@
                                     <w:vertAlign w:val="subscript"/>
                                   </w:rPr>
                                 </w:pPr>
+                                <w:proofErr w:type="gramStart"/>
                                 <w:r>
                                   <w:rPr>
                                     <w:i/>
@@ -16865,6 +17016,7 @@
                                   </w:rPr>
                                   <w:t>0</w:t>
                                 </w:r>
+                                <w:proofErr w:type="gramEnd"/>
                               </w:p>
                             </w:txbxContent>
                           </wps:txbx>
@@ -16991,6 +17143,7 @@
                                     <w:vertAlign w:val="subscript"/>
                                   </w:rPr>
                                 </w:pPr>
+                                <w:proofErr w:type="gramStart"/>
                                 <w:r>
                                   <w:rPr>
                                     <w:i/>
@@ -17003,6 +17156,7 @@
                                   </w:rPr>
                                   <w:t>0</w:t>
                                 </w:r>
+                                <w:proofErr w:type="gramEnd"/>
                               </w:p>
                             </w:txbxContent>
                           </wps:txbx>
@@ -18131,6 +18285,7 @@
                               <w:vertAlign w:val="subscript"/>
                             </w:rPr>
                           </w:pPr>
+                          <w:proofErr w:type="gramStart"/>
                           <w:r>
                             <w:rPr>
                               <w:i/>
@@ -18143,6 +18298,7 @@
                             </w:rPr>
                             <w:t>0</w:t>
                           </w:r>
+                          <w:proofErr w:type="gramEnd"/>
                         </w:p>
                       </w:txbxContent>
                     </v:textbox>
@@ -18162,6 +18318,7 @@
                               <w:vertAlign w:val="subscript"/>
                             </w:rPr>
                           </w:pPr>
+                          <w:proofErr w:type="gramStart"/>
                           <w:r>
                             <w:rPr>
                               <w:i/>
@@ -18174,6 +18331,7 @@
                             </w:rPr>
                             <w:t>0</w:t>
                           </w:r>
+                          <w:proofErr w:type="gramEnd"/>
                         </w:p>
                       </w:txbxContent>
                     </v:textbox>
@@ -18461,6 +18619,7 @@
       <w:r>
         <w:t xml:space="preserve"> [</w:t>
       </w:r>
+      <w:proofErr w:type="spellStart"/>
       <w:r>
         <w:rPr>
           <w:i/>
@@ -18474,6 +18633,7 @@
         </w:rPr>
         <w:t>c</w:t>
       </w:r>
+      <w:proofErr w:type="gramStart"/>
       <w:r>
         <w:rPr>
           <w:i/>
@@ -18500,6 +18660,8 @@
         </w:rPr>
         <w:t>c</w:t>
       </w:r>
+      <w:proofErr w:type="spellEnd"/>
+      <w:proofErr w:type="gramEnd"/>
       <w:r>
         <w:t>] specified in the</w:t>
       </w:r>
@@ -18653,8 +18815,16 @@
               <w:rPr>
                 <w:rFonts w:ascii="Cambria Math" w:hAnsi="Cambria Math"/>
               </w:rPr>
-              <m:t>x,y</m:t>
+              <m:t>x</m:t>
             </m:r>
+            <w:proofErr w:type="gramStart"/>
+            <m:r>
+              <w:rPr>
+                <w:rFonts w:ascii="Cambria Math" w:hAnsi="Cambria Math"/>
+              </w:rPr>
+              <m:t>,y</m:t>
+            </m:r>
+            <w:proofErr w:type="gramEnd"/>
           </m:e>
         </m:d>
         <m:r>
@@ -20356,6 +20526,7 @@
       <w:r>
         <w:t xml:space="preserve"> matrix in terms of </w:t>
       </w:r>
+      <w:proofErr w:type="spellStart"/>
       <w:r>
         <w:rPr>
           <w:i/>
@@ -20369,9 +20540,11 @@
         </w:rPr>
         <w:t>i</w:t>
       </w:r>
+      <w:proofErr w:type="spellEnd"/>
       <w:r>
         <w:t xml:space="preserve"> and </w:t>
       </w:r>
+      <w:proofErr w:type="spellStart"/>
       <w:r>
         <w:rPr>
           <w:i/>
@@ -20385,6 +20558,7 @@
         </w:rPr>
         <w:t>i</w:t>
       </w:r>
+      <w:proofErr w:type="spellEnd"/>
       <w:r>
         <w:t xml:space="preserve">.  </w:t>
       </w:r>
@@ -20422,6 +20596,7 @@
       <w:r>
         <w:t xml:space="preserve">Write out the </w:t>
       </w:r>
+      <w:proofErr w:type="spellStart"/>
       <w:r>
         <w:rPr>
           <w:i/>
@@ -20435,6 +20610,7 @@
         </w:rPr>
         <w:t>i</w:t>
       </w:r>
+      <w:proofErr w:type="spellEnd"/>
       <w:r>
         <w:rPr>
           <w:i/>
@@ -20444,6 +20620,7 @@
       <w:r>
         <w:t xml:space="preserve">and </w:t>
       </w:r>
+      <w:proofErr w:type="spellStart"/>
       <w:r>
         <w:rPr>
           <w:i/>
@@ -20457,6 +20634,7 @@
         </w:rPr>
         <w:t>i</w:t>
       </w:r>
+      <w:proofErr w:type="spellEnd"/>
       <w:r>
         <w:t xml:space="preserve"> </w:t>
       </w:r>
@@ -21555,11 +21733,24 @@
         </w:numPr>
         <w:ind w:left="360"/>
       </w:pPr>
+      <w:bookmarkStart w:id="0" w:name="_GoBack"/>
       <w:r>
         <w:t xml:space="preserve">Astronomers are trying to measure the distance to </w:t>
       </w:r>
       <w:r>
-        <w:t xml:space="preserve">an </w:t>
+        <w:t>a</w:t>
+      </w:r>
+      <w:r>
+        <w:t xml:space="preserve"> </w:t>
+      </w:r>
+      <w:r>
+        <w:t>n</w:t>
+      </w:r>
+      <w:r>
+        <w:t>on-moving</w:t>
+      </w:r>
+      <w:r>
+        <w:t xml:space="preserve"> </w:t>
       </w:r>
       <w:r>
         <w:rPr>
@@ -21653,7 +21844,13 @@
         <w:rPr>
           <w:noProof/>
         </w:rPr>
-        <w:t>the earth orbital radius is 150x10</w:t>
+        <w:t>assume</w:t>
+      </w:r>
+      <w:r>
+        <w:rPr>
+          <w:noProof/>
+        </w:rPr>
+        <w:t xml:space="preserve"> earth orbital radius is 150x10</w:t>
       </w:r>
       <w:r>
         <w:rPr>
@@ -21666,9 +21863,10 @@
         <w:rPr>
           <w:noProof/>
         </w:rPr>
-        <w:t xml:space="preserve">m. </w:t>
+        <w:t>m and is a perfect circle.</w:t>
       </w:r>
     </w:p>
+    <w:bookmarkEnd w:id="0"/>
     <w:p>
       <w:pPr>
         <w:pStyle w:val="ListParagraph"/>
@@ -22431,7 +22629,21 @@
                                 <w:rPr>
                                   <w:color w:val="FFFFFF" w:themeColor="background1"/>
                                 </w:rPr>
-                                <w:t xml:space="preserve">June (-0.7,-0.2)  </w:t>
+                                <w:t>June (-0.7</w:t>
+                              </w:r>
+                              <w:proofErr w:type="gramStart"/>
+                              <w:r>
+                                <w:rPr>
+                                  <w:color w:val="FFFFFF" w:themeColor="background1"/>
+                                </w:rPr>
+                                <w:t>,-</w:t>
+                              </w:r>
+                              <w:proofErr w:type="gramEnd"/>
+                              <w:r>
+                                <w:rPr>
+                                  <w:color w:val="FFFFFF" w:themeColor="background1"/>
+                                </w:rPr>
+                                <w:t xml:space="preserve">0.2)  </w:t>
                               </w:r>
                             </w:p>
                           </w:txbxContent>
@@ -22491,7 +22703,21 @@
                                 <w:rPr>
                                   <w:color w:val="FFFFFF" w:themeColor="background1"/>
                                 </w:rPr>
-                                <w:t>December (0.3,-0.2)</w:t>
+                                <w:t>December (0.3</w:t>
+                              </w:r>
+                              <w:proofErr w:type="gramStart"/>
+                              <w:r>
+                                <w:rPr>
+                                  <w:color w:val="FFFFFF" w:themeColor="background1"/>
+                                </w:rPr>
+                                <w:t>,-</w:t>
+                              </w:r>
+                              <w:proofErr w:type="gramEnd"/>
+                              <w:r>
+                                <w:rPr>
+                                  <w:color w:val="FFFFFF" w:themeColor="background1"/>
+                                </w:rPr>
+                                <w:t>0.2)</w:t>
                               </w:r>
                             </w:p>
                           </w:txbxContent>
@@ -22615,7 +22841,21 @@
                           <w:rPr>
                             <w:color w:val="FFFFFF" w:themeColor="background1"/>
                           </w:rPr>
-                          <w:t xml:space="preserve">June (-0.7,-0.2)  </w:t>
+                          <w:t>June (-0.7</w:t>
+                        </w:r>
+                        <w:proofErr w:type="gramStart"/>
+                        <w:r>
+                          <w:rPr>
+                            <w:color w:val="FFFFFF" w:themeColor="background1"/>
+                          </w:rPr>
+                          <w:t>,-</w:t>
+                        </w:r>
+                        <w:proofErr w:type="gramEnd"/>
+                        <w:r>
+                          <w:rPr>
+                            <w:color w:val="FFFFFF" w:themeColor="background1"/>
+                          </w:rPr>
+                          <w:t xml:space="preserve">0.2)  </w:t>
                         </w:r>
                       </w:p>
                     </w:txbxContent>
@@ -22634,7 +22874,21 @@
                           <w:rPr>
                             <w:color w:val="FFFFFF" w:themeColor="background1"/>
                           </w:rPr>
-                          <w:t>December (0.3,-0.2)</w:t>
+                          <w:t>December (0.3</w:t>
+                        </w:r>
+                        <w:proofErr w:type="gramStart"/>
+                        <w:r>
+                          <w:rPr>
+                            <w:color w:val="FFFFFF" w:themeColor="background1"/>
+                          </w:rPr>
+                          <w:t>,-</w:t>
+                        </w:r>
+                        <w:proofErr w:type="gramEnd"/>
+                        <w:r>
+                          <w:rPr>
+                            <w:color w:val="FFFFFF" w:themeColor="background1"/>
+                          </w:rPr>
+                          <w:t>0.2)</w:t>
                         </w:r>
                       </w:p>
                     </w:txbxContent>
@@ -22734,7 +22988,15 @@
         <w:t xml:space="preserve">)  </w:t>
       </w:r>
       <w:r>
-        <w:t>If the image coordinates are (-0.7,-0.2)  and then (0.3,-0.2), what is the distance to the object?</w:t>
+        <w:t>If the image coordinates are (-0.7</w:t>
+      </w:r>
+      <w:proofErr w:type="gramStart"/>
+      <w:r>
+        <w:t>,-</w:t>
+      </w:r>
+      <w:proofErr w:type="gramEnd"/>
+      <w:r>
+        <w:t>0.2)  and then (0.3,-0.2), what is the distance to the object?</w:t>
       </w:r>
     </w:p>
     <w:p/>
@@ -22856,7 +23118,7 @@
         <w:rStyle w:val="PageNumber"/>
         <w:noProof/>
       </w:rPr>
-      <w:t>5</w:t>
+      <w:t>7</w:t>
     </w:r>
     <w:r>
       <w:rPr>
@@ -22896,28 +23158,54 @@
 <file path=word/header1.xml><?xml version="1.0" encoding="utf-8"?>
 <w:hdr xmlns:wpc="http://schemas.microsoft.com/office/word/2010/wordprocessingCanvas" xmlns:mo="http://schemas.microsoft.com/office/mac/office/2008/main" xmlns:mc="http://schemas.openxmlformats.org/markup-compatibility/2006" xmlns:mv="urn:schemas-microsoft-com:mac:vml" xmlns:o="urn:schemas-microsoft-com:office:office" xmlns:r="http://schemas.openxmlformats.org/officeDocument/2006/relationships" xmlns:m="http://schemas.openxmlformats.org/officeDocument/2006/math" xmlns:v="urn:schemas-microsoft-com:vml" xmlns:wp14="http://schemas.microsoft.com/office/word/2010/wordprocessingDrawing" xmlns:wp="http://schemas.openxmlformats.org/drawingml/2006/wordprocessingDrawing" xmlns:w10="urn:schemas-microsoft-com:office:word" xmlns:w="http://schemas.openxmlformats.org/wordprocessingml/2006/main" xmlns:w14="http://schemas.microsoft.com/office/word/2010/wordml" xmlns:wpg="http://schemas.microsoft.com/office/word/2010/wordprocessingGroup" xmlns:wpi="http://schemas.microsoft.com/office/word/2010/wordprocessingInk" xmlns:wne="http://schemas.microsoft.com/office/word/2006/wordml" xmlns:wps="http://schemas.microsoft.com/office/word/2010/wordprocessingShape" mc:Ignorable="w14 wp14">
   <w:p>
-    <w:fldSimple w:instr=" MERGEFIELD Name ">
-      <w:r>
-        <w:rPr>
-          <w:noProof/>
-        </w:rPr>
-        <w:t>Becker, Aaron Trent</w:t>
-      </w:r>
-    </w:fldSimple>
+    <w:r>
+      <w:fldChar w:fldCharType="begin"/>
+    </w:r>
+    <w:r>
+      <w:instrText xml:space="preserve"> MERGEFIELD Name </w:instrText>
+    </w:r>
+    <w:r>
+      <w:fldChar w:fldCharType="separate"/>
+    </w:r>
+    <w:r>
+      <w:rPr>
+        <w:noProof/>
+      </w:rPr>
+      <w:t>Becker, Aaron Trent</w:t>
+    </w:r>
+    <w:r>
+      <w:rPr>
+        <w:noProof/>
+      </w:rPr>
+      <w:fldChar w:fldCharType="end"/>
+    </w:r>
     <w:r>
       <w:tab/>
     </w:r>
     <w:r>
       <w:tab/>
     </w:r>
-    <w:fldSimple w:instr=" MERGEFIELD Email ">
-      <w:r>
-        <w:rPr>
-          <w:noProof/>
-        </w:rPr>
-        <w:t>atbecker@uh.edu</w:t>
-      </w:r>
-    </w:fldSimple>
+    <w:r>
+      <w:fldChar w:fldCharType="begin"/>
+    </w:r>
+    <w:r>
+      <w:instrText xml:space="preserve"> MERGEFIELD Email </w:instrText>
+    </w:r>
+    <w:r>
+      <w:fldChar w:fldCharType="separate"/>
+    </w:r>
+    <w:r>
+      <w:rPr>
+        <w:noProof/>
+      </w:rPr>
+      <w:t>atbecker@uh.edu</w:t>
+    </w:r>
+    <w:r>
+      <w:rPr>
+        <w:noProof/>
+      </w:rPr>
+      <w:fldChar w:fldCharType="end"/>
+    </w:r>
     <w:r>
       <w:t xml:space="preserve"> </w:t>
     </w:r>
@@ -22928,14 +23216,27 @@
     <w:r>
       <w:tab/>
     </w:r>
-    <w:fldSimple w:instr=" MERGEFIELD ID ">
-      <w:r>
-        <w:rPr>
-          <w:noProof/>
-        </w:rPr>
-        <w:t>1350407</w:t>
-      </w:r>
-    </w:fldSimple>
+    <w:r>
+      <w:fldChar w:fldCharType="begin"/>
+    </w:r>
+    <w:r>
+      <w:instrText xml:space="preserve"> MERGEFIELD ID </w:instrText>
+    </w:r>
+    <w:r>
+      <w:fldChar w:fldCharType="separate"/>
+    </w:r>
+    <w:r>
+      <w:rPr>
+        <w:noProof/>
+      </w:rPr>
+      <w:t>1350407</w:t>
+    </w:r>
+    <w:r>
+      <w:rPr>
+        <w:noProof/>
+      </w:rPr>
+      <w:fldChar w:fldCharType="end"/>
+    </w:r>
   </w:p>
 </w:hdr>
 </file>

</xml_diff>